<commit_message>
Agregue la conclusion en el informe
</commit_message>
<xml_diff>
--- a/Taller/docs/Informe_Ingenieria_de_Software.docx
+++ b/Taller/docs/Informe_Ingenieria_de_Software.docx
@@ -94,15 +94,7 @@
     </w:p>
     <w:p>
       <w:r>
-        <w:t xml:space="preserve">En la actividad 1 tuvimos que ejecutar </w:t>
-      </w:r>
-      <w:proofErr w:type="spellStart"/>
-      <w:r>
-        <w:t>SimpleCov</w:t>
-      </w:r>
-      <w:proofErr w:type="spellEnd"/>
-      <w:r>
-        <w:t xml:space="preserve"> para ver la cobertura de los test que habíamos realizado y estos nos arrojaron buenos resultados, por lo que al principio no </w:t>
+        <w:t xml:space="preserve">En la actividad 1 tuvimos que ejecutar SimpleCov para ver la cobertura de los test que habíamos realizado y estos nos arrojaron buenos resultados, por lo que al principio no </w:t>
       </w:r>
       <w:r>
         <w:t>tuvimos que modificar el código para que los resultados de estos test fueran correctos.</w:t>
@@ -131,15 +123,7 @@
           <w:szCs w:val="28"/>
           <w:u w:val="single"/>
         </w:rPr>
-        <w:t>2</w:t>
-      </w:r>
-      <w:r>
-        <w:rPr>
-          <w:sz w:val="28"/>
-          <w:szCs w:val="28"/>
-          <w:u w:val="single"/>
-        </w:rPr>
-        <w:t xml:space="preserve"> –</w:t>
+        <w:t>2 –</w:t>
       </w:r>
       <w:r>
         <w:rPr>
@@ -207,39 +191,10 @@
     </w:p>
     <w:p>
       <w:r>
-        <w:t xml:space="preserve">Propusimos tareas nuevas y estimamos el tiempo que nos llevaría realizarlas utilizando </w:t>
-      </w:r>
-      <w:proofErr w:type="spellStart"/>
-      <w:r>
-        <w:t>Planning</w:t>
-      </w:r>
-      <w:proofErr w:type="spellEnd"/>
-      <w:r>
-        <w:t xml:space="preserve"> </w:t>
-      </w:r>
-      <w:proofErr w:type="spellStart"/>
-      <w:r>
-        <w:t>Poker</w:t>
-      </w:r>
-      <w:proofErr w:type="spellEnd"/>
-      <w:r>
-        <w:t xml:space="preserve">, configuramos y vinculamos </w:t>
-      </w:r>
-      <w:proofErr w:type="spellStart"/>
-      <w:r>
-        <w:t>Pivotal</w:t>
-      </w:r>
-      <w:proofErr w:type="spellEnd"/>
-      <w:r>
-        <w:t xml:space="preserve"> </w:t>
-      </w:r>
-      <w:proofErr w:type="spellStart"/>
-      <w:r>
-        <w:t>Tracker</w:t>
-      </w:r>
-      <w:proofErr w:type="spellEnd"/>
-      <w:r>
-        <w:t xml:space="preserve"> con GitHub</w:t>
+        <w:t>Propusimos tareas nuevas y estimamos el tiempo que nos llevaría realizarlas utilizando Planning Poker</w:t>
+      </w:r>
+      <w:r>
+        <w:t>, configuramos y vinculamos Pivotal Tracker con GitHub</w:t>
       </w:r>
       <w:r>
         <w:t xml:space="preserve"> para</w:t>
@@ -352,54 +307,54 @@
           <w:szCs w:val="28"/>
           <w:u w:val="single"/>
         </w:rPr>
-        <w:t>3</w:t>
-      </w:r>
+        <w:t>3 – Gestión de tareas</w:t>
+      </w:r>
+    </w:p>
+    <w:p>
+      <w:r>
+        <w:t>Durante esta actividad</w:t>
+      </w:r>
+      <w:r>
+        <w:t xml:space="preserve"> agregamos a GitHub ramas para poder aislar las distintas tareas del desarrollo principal de del programa y así no interferir con la estabilidad del mismo</w:t>
+      </w:r>
+    </w:p>
+    <w:p>
+      <w:r>
+        <w:lastRenderedPageBreak/>
+        <w:t>A parte,</w:t>
+      </w:r>
+      <w:r>
+        <w:t xml:space="preserve"> seguimos trabajando en la reestructuración y también</w:t>
+      </w:r>
+      <w:r>
+        <w:t xml:space="preserve"> realizamos algunas tareas que no dependían de </w:t>
+      </w:r>
+      <w:r>
+        <w:t>esta</w:t>
+      </w:r>
+      <w:r>
+        <w:t xml:space="preserve">, como crear un usuario administrador que posee todos los niveles de aprendizaje desbloqueados para facilitar el testeo de estos, además de </w:t>
+      </w:r>
+      <w:r>
+        <w:t>incorporar una funcionalidad de preguntas autogeneradas.</w:t>
+      </w:r>
+    </w:p>
+    <w:p>
       <w:r>
         <w:rPr>
           <w:sz w:val="28"/>
           <w:szCs w:val="28"/>
           <w:u w:val="single"/>
         </w:rPr>
-        <w:t xml:space="preserve"> – Gestión de tareas</w:t>
-      </w:r>
-    </w:p>
-    <w:p>
-      <w:r>
-        <w:t>Durante esta actividad</w:t>
-      </w:r>
-      <w:r>
-        <w:t xml:space="preserve"> agregamos a GitHub ramas para poder aislar las distintas tareas del desarrollo principal de del programa y así no interferir con la estabilidad del mismo</w:t>
-      </w:r>
-    </w:p>
-    <w:p>
-      <w:r>
-        <w:lastRenderedPageBreak/>
-        <w:t>A parte,</w:t>
-      </w:r>
-      <w:r>
-        <w:t xml:space="preserve"> seguimos trabajando en la reestructuración y también</w:t>
-      </w:r>
-      <w:r>
-        <w:t xml:space="preserve"> realizamos algunas tareas que no dependían de </w:t>
-      </w:r>
-      <w:r>
-        <w:t>esta</w:t>
-      </w:r>
-      <w:r>
-        <w:t xml:space="preserve">, como crear un usuario administrador que posee todos los niveles de aprendizaje desbloqueados para facilitar el testeo de estos, además de </w:t>
-      </w:r>
-      <w:r>
-        <w:t>incorporar una funcionalidad de preguntas autogeneradas.</w:t>
-      </w:r>
-    </w:p>
-    <w:p>
+        <w:t xml:space="preserve">Actividad </w:t>
+      </w:r>
       <w:r>
         <w:rPr>
           <w:sz w:val="28"/>
           <w:szCs w:val="28"/>
           <w:u w:val="single"/>
         </w:rPr>
-        <w:t xml:space="preserve">Actividad </w:t>
+        <w:t>4 – Refactorización</w:t>
       </w:r>
       <w:r>
         <w:rPr>
@@ -407,42 +362,8 @@
           <w:szCs w:val="28"/>
           <w:u w:val="single"/>
         </w:rPr>
-        <w:t>4</w:t>
-      </w:r>
-      <w:r>
-        <w:rPr>
-          <w:sz w:val="28"/>
-          <w:szCs w:val="28"/>
-          <w:u w:val="single"/>
-        </w:rPr>
-        <w:t xml:space="preserve"> – </w:t>
-      </w:r>
-      <w:r>
-        <w:rPr>
-          <w:sz w:val="28"/>
-          <w:szCs w:val="28"/>
-          <w:u w:val="single"/>
-        </w:rPr>
-        <w:t>Refactorización</w:t>
-      </w:r>
-      <w:r>
-        <w:rPr>
-          <w:sz w:val="28"/>
-          <w:szCs w:val="28"/>
-          <w:u w:val="single"/>
-        </w:rPr>
-        <w:t xml:space="preserve"> de la clase </w:t>
-      </w:r>
-      <w:proofErr w:type="spellStart"/>
-      <w:r>
-        <w:rPr>
-          <w:sz w:val="28"/>
-          <w:szCs w:val="28"/>
-          <w:u w:val="single"/>
-        </w:rPr>
-        <w:t>app.rb</w:t>
-      </w:r>
-      <w:proofErr w:type="spellEnd"/>
+        <w:t xml:space="preserve"> de la clase app.rb</w:t>
+      </w:r>
     </w:p>
     <w:p>
       <w:pPr>
@@ -638,21 +559,7 @@
                               <w:t>Durante la actividad 4 continuamos con l</w:t>
                             </w:r>
                             <w:r>
-                              <w:t xml:space="preserve">a </w:t>
-                            </w:r>
-                            <w:r>
-                              <w:t>reestructuración del funcionamiento del recorrido de las lecciones</w:t>
-                            </w:r>
-                            <w:r>
-                              <w:t xml:space="preserve"> y también refactorizamos la clase </w:t>
-                            </w:r>
-                            <w:proofErr w:type="spellStart"/>
-                            <w:r>
-                              <w:t>server.rb</w:t>
-                            </w:r>
-                            <w:proofErr w:type="spellEnd"/>
-                            <w:r>
-                              <w:t xml:space="preserve"> ya que esta era muy </w:t>
+                              <w:t xml:space="preserve">a reestructuración del funcionamiento del recorrido de las lecciones y también refactorizamos la clase server.rb ya que esta era muy </w:t>
                             </w:r>
                             <w:r>
                               <w:t>extensa,</w:t>
@@ -666,37 +573,10 @@
                           </w:p>
                           <w:p>
                             <w:r>
-                              <w:t xml:space="preserve">Extrajimos las clases </w:t>
-                            </w:r>
-                            <w:proofErr w:type="spellStart"/>
-                            <w:r>
-                              <w:t>navigation_controller.rb</w:t>
-                            </w:r>
-                            <w:proofErr w:type="spellEnd"/>
-                            <w:r>
-                              <w:t xml:space="preserve"> y </w:t>
-                            </w:r>
-                            <w:proofErr w:type="spellStart"/>
-                            <w:r>
-                              <w:t>questions_controller.rb</w:t>
-                            </w:r>
-                            <w:proofErr w:type="spellEnd"/>
-                            <w:r>
-                              <w:t xml:space="preserve"> para </w:t>
+                              <w:t xml:space="preserve">Extrajimos las clases navigation_controller.rb y questions_controller.rb para </w:t>
                             </w:r>
                             <w:r>
-                              <w:t>enfocar</w:t>
-                            </w:r>
-                            <w:r>
-                              <w:t xml:space="preserve"> su funcionamiento a un tipo de acción en específico y así separar las responsabilidades de la clase </w:t>
-                            </w:r>
-                            <w:proofErr w:type="spellStart"/>
-                            <w:r>
-                              <w:t>server.rb</w:t>
-                            </w:r>
-                            <w:proofErr w:type="spellEnd"/>
-                            <w:r>
-                              <w:t xml:space="preserve">, además de </w:t>
+                              <w:t xml:space="preserve">enfocar su funcionamiento a un tipo de acción en específico y así separar las responsabilidades de la clase server.rb, además de </w:t>
                             </w:r>
                             <w:r>
                               <w:t xml:space="preserve">reducir el tamaño de </w:t>
@@ -1050,7 +930,140 @@
     <w:p/>
     <w:p/>
     <w:p/>
-    <w:p/>
+    <w:p>
+      <w:r>
+        <w:t xml:space="preserve">Concluimos que el archivo server.rb </w:t>
+      </w:r>
+      <w:r>
+        <w:t>había quedado</w:t>
+      </w:r>
+      <w:r>
+        <w:t xml:space="preserve"> demasiado</w:t>
+      </w:r>
+      <w:r>
+        <w:t xml:space="preserve"> extenso</w:t>
+      </w:r>
+      <w:r>
+        <w:t xml:space="preserve"> </w:t>
+      </w:r>
+      <w:r>
+        <w:t>(</w:t>
+      </w:r>
+      <w:r>
+        <w:t xml:space="preserve">teniendo un tamaño de </w:t>
+      </w:r>
+      <w:r>
+        <w:t>423</w:t>
+      </w:r>
+      <w:r>
+        <w:t xml:space="preserve"> líneas de código</w:t>
+      </w:r>
+      <w:r>
+        <w:t>), n</w:t>
+      </w:r>
+      <w:r>
+        <w:t xml:space="preserve">os dimos cuenta </w:t>
+      </w:r>
+      <w:r>
+        <w:t>de esto cuando</w:t>
+      </w:r>
+      <w:r>
+        <w:t xml:space="preserve"> </w:t>
+      </w:r>
+      <w:r>
+        <w:t>tuvimos que incorporar</w:t>
+      </w:r>
+      <w:r>
+        <w:t xml:space="preserve"> nuevas </w:t>
+      </w:r>
+      <w:r>
+        <w:t>funcionalidades</w:t>
+      </w:r>
+      <w:r>
+        <w:t xml:space="preserve"> sobre el proyecto </w:t>
+      </w:r>
+      <w:r>
+        <w:t xml:space="preserve">ya que hacía </w:t>
+      </w:r>
+      <w:r>
+        <w:t xml:space="preserve">más difícil </w:t>
+      </w:r>
+      <w:r>
+        <w:t xml:space="preserve">el seguimiento de </w:t>
+      </w:r>
+      <w:r>
+        <w:t>qué</w:t>
+      </w:r>
+      <w:r>
+        <w:t xml:space="preserve"> función cumple cada parte del código</w:t>
+      </w:r>
+      <w:r>
+        <w:t>, p</w:t>
+      </w:r>
+      <w:r>
+        <w:t xml:space="preserve">or lo tanto, al detectar </w:t>
+      </w:r>
+      <w:r>
+        <w:t>que se había convertido en un</w:t>
+      </w:r>
+      <w:r>
+        <w:t xml:space="preserve"> </w:t>
+      </w:r>
+      <w:r>
+        <w:t>b</w:t>
+      </w:r>
+      <w:r>
+        <w:t>loater, nuestra refactorización se basó en des</w:t>
+      </w:r>
+      <w:r>
+        <w:t>inflar</w:t>
+      </w:r>
+      <w:r>
+        <w:t xml:space="preserve"> el server.rb y agregar controllers para separar </w:t>
+      </w:r>
+      <w:r>
+        <w:t>el manejo</w:t>
+      </w:r>
+      <w:r>
+        <w:t xml:space="preserve"> de</w:t>
+      </w:r>
+      <w:r>
+        <w:t xml:space="preserve"> la navegación</w:t>
+      </w:r>
+      <w:r>
+        <w:t xml:space="preserve"> </w:t>
+      </w:r>
+      <w:r>
+        <w:t>de las lecciones</w:t>
+      </w:r>
+      <w:r>
+        <w:t xml:space="preserve"> y preguntas</w:t>
+      </w:r>
+      <w:r>
+        <w:t xml:space="preserve">, </w:t>
+      </w:r>
+      <w:r>
+        <w:t>esto hace que se</w:t>
+      </w:r>
+      <w:r>
+        <w:t xml:space="preserve"> facilit</w:t>
+      </w:r>
+      <w:r>
+        <w:t>e</w:t>
+      </w:r>
+      <w:r>
+        <w:t xml:space="preserve"> la escalabilidad y la comprensión del código.</w:t>
+      </w:r>
+      <w:r>
+        <w:t xml:space="preserve"> Esto se podría haber evitado</w:t>
+      </w:r>
+      <w:r>
+        <w:t xml:space="preserve"> desde un principio</w:t>
+      </w:r>
+      <w:r>
+        <w:t xml:space="preserve"> con un buen diseño de la estructura de las lecciones y preguntas.</w:t>
+      </w:r>
+    </w:p>
     <w:sectPr>
       <w:pgSz w:w="12240" w:h="15840"/>
       <w:pgMar w:top="568" w:right="1183" w:bottom="709" w:left="1134" w:header="720" w:footer="720" w:gutter="0"/>

</xml_diff>